<commit_message>
Update with rationale using data from last sprint
</commit_message>
<xml_diff>
--- a/docs/sprint-5-docs/Milestone3 Sprint3 Planning Doc.docx
+++ b/docs/sprint-5-docs/Milestone3 Sprint3 Planning Doc.docx
@@ -473,6 +473,20 @@
           <w:szCs w:val="24"/>
         </w:rPr>
       </w:pPr>
+      <w:r>
+        <w:rPr>
+          <w:sz w:val="24"/>
+          <w:szCs w:val="24"/>
+        </w:rPr>
+        <w:t>We planned on 27 points this sprint. Last sprint we accomplished 23 points. We feel comfortable scheduling 27 points this sprint, as this sprint the points are better aligned to the loads of the individuals working on the tickets. Josh was able to finish his points with some time leftover so he is taking a larger load than last sprint. Same thing with Wesley</w:t>
+      </w:r>
+      <w:r>
+        <w:rPr>
+          <w:sz w:val="24"/>
+          <w:szCs w:val="24"/>
+        </w:rPr>
+        <w:t>.</w:t>
+      </w:r>
     </w:p>
     <w:p>
       <w:pPr>
@@ -482,6 +496,15 @@
           <w:szCs w:val="24"/>
         </w:rPr>
       </w:pPr>
+    </w:p>
+    <w:p>
+      <w:pPr>
+        <w:ind w:left="360"/>
+        <w:rPr>
+          <w:sz w:val="24"/>
+          <w:szCs w:val="24"/>
+        </w:rPr>
+      </w:pPr>
       <w:r>
         <w:rPr>
           <w:sz w:val="24"/>
@@ -500,7 +523,6 @@
         <w:rPr>
           <w:noProof/>
         </w:rPr>
-        <w:lastRenderedPageBreak/>
         <w:drawing>
           <wp:inline distT="0" distB="0" distL="0" distR="0" wp14:anchorId="50C7E97D" wp14:editId="31806B63">
             <wp:extent cx="5943600" cy="2703830"/>

</xml_diff>